<commit_message>
add stratégies de test
</commit_message>
<xml_diff>
--- a/2018_06_12_GEN_Nukemap.docx
+++ b/2018_06_12_GEN_Nukemap.docx
@@ -961,7 +961,7 @@
                                   <w:rPr>
                                     <w:noProof/>
                                   </w:rPr>
-                                  <w:t>mardi 12 juin 2018</w:t>
+                                  <w:t>mercredi 13 juin 2018</w:t>
                                 </w:r>
                                 <w:r>
                                   <w:fldChar w:fldCharType="end"/>
@@ -1087,7 +1087,7 @@
                             <w:rPr>
                               <w:noProof/>
                             </w:rPr>
-                            <w:t>mardi 12 juin 2018</w:t>
+                            <w:t>mercredi 13 juin 2018</w:t>
                           </w:r>
                           <w:r>
                             <w:fldChar w:fldCharType="end"/>
@@ -5092,114 +5092,83 @@
     </w:p>
     <w:p>
       <w:r>
-        <w:t xml:space="preserve">Le but du projet </w:t>
-      </w:r>
-      <w:proofErr w:type="spellStart"/>
+        <w:t>Le but du projet Nukemap est de créer un j</w:t>
+      </w:r>
+      <w:r>
+        <w:t>eu d</w:t>
+      </w:r>
+      <w:r>
+        <w:t>e type Bomberm</w:t>
+      </w:r>
+      <w:r>
+        <w:t>an</w:t>
+      </w:r>
+      <w:r>
+        <w:t>.</w:t>
+      </w:r>
+    </w:p>
+    <w:p>
+      <w:r>
+        <w:t>Le joueur incarne un poseur de bombes, le but étant de faire exploser les a</w:t>
+      </w:r>
+      <w:r>
+        <w:t xml:space="preserve">dversaires/ennemis pour gagner. </w:t>
+      </w:r>
+      <w:r>
+        <w:t xml:space="preserve">Le jeu </w:t>
+      </w:r>
+      <w:r>
+        <w:t xml:space="preserve">original </w:t>
+      </w:r>
+      <w:r>
+        <w:t>a connu un grand succès, surtout grâce à son mode multijoueur qui, suivant les machines, permet de jouer jusqu'à une dizai</w:t>
+      </w:r>
+      <w:r>
+        <w:t xml:space="preserve">ne de personnes en même temps. </w:t>
+      </w:r>
+      <w:r>
+        <w:t>Le jeu</w:t>
+      </w:r>
+      <w:r>
+        <w:t xml:space="preserve"> Bomberman propose généralement </w:t>
+      </w:r>
+      <w:r>
+        <w:t xml:space="preserve">un ensemble de bonus permettant d'améliorer les possibilités de son Bomberman. Ces bonus se trouvent la plupart du temps dans les blocs destructibles et apparaissent une fois ceux-ci détruits, ou bien remportés par le joueur lorsqu'il </w:t>
+      </w:r>
+      <w:r>
+        <w:t>arrive à vaincre un adversaire.</w:t>
+      </w:r>
+    </w:p>
+    <w:p>
+      <w:pPr>
+        <w:pStyle w:val="Heading1"/>
+      </w:pPr>
+      <w:bookmarkStart w:id="2" w:name="_Toc516005790"/>
+      <w:r>
+        <w:t>Analyse</w:t>
+      </w:r>
+      <w:bookmarkEnd w:id="2"/>
+    </w:p>
+    <w:p>
+      <w:pPr>
+        <w:pStyle w:val="Heading2"/>
+      </w:pPr>
+      <w:bookmarkStart w:id="3" w:name="_Toc516005791"/>
+      <w:r>
+        <w:t>Fonctionnement général de Nukemap</w:t>
+      </w:r>
+      <w:bookmarkEnd w:id="3"/>
+    </w:p>
+    <w:p>
+      <w:r>
+        <w:t xml:space="preserve">Pour l’implémentation de notre </w:t>
+      </w:r>
+      <w:r>
+        <w:t xml:space="preserve">jeu, </w:t>
+      </w:r>
       <w:r>
         <w:t>Nukemap</w:t>
       </w:r>
-      <w:proofErr w:type="spellEnd"/>
-      <w:r>
-        <w:t xml:space="preserve"> est de créer un j</w:t>
-      </w:r>
-      <w:r>
-        <w:t>eu d</w:t>
-      </w:r>
-      <w:r>
-        <w:t xml:space="preserve">e type </w:t>
-      </w:r>
-      <w:proofErr w:type="spellStart"/>
-      <w:r>
-        <w:t>Bomberm</w:t>
-      </w:r>
-      <w:r>
-        <w:t>an</w:t>
-      </w:r>
-      <w:proofErr w:type="spellEnd"/>
-      <w:r>
-        <w:t>.</w:t>
-      </w:r>
-    </w:p>
-    <w:p>
-      <w:r>
-        <w:t>Le joueur incarne un poseur de bombes, le but étant de faire exploser les a</w:t>
-      </w:r>
-      <w:r>
-        <w:t xml:space="preserve">dversaires/ennemis pour gagner. </w:t>
-      </w:r>
-      <w:r>
-        <w:t xml:space="preserve">Le jeu </w:t>
-      </w:r>
-      <w:r>
-        <w:t xml:space="preserve">original </w:t>
-      </w:r>
-      <w:r>
-        <w:t>a connu un grand succès, surtout grâce à son mode multijoueur qui, suivant les machines, permet de jouer jusqu'à une dizai</w:t>
-      </w:r>
-      <w:r>
-        <w:t xml:space="preserve">ne de personnes en même temps. </w:t>
-      </w:r>
-      <w:r>
-        <w:t>Le jeu</w:t>
-      </w:r>
-      <w:r>
-        <w:t xml:space="preserve"> </w:t>
-      </w:r>
-      <w:proofErr w:type="spellStart"/>
-      <w:r>
-        <w:t>Bomberman</w:t>
-      </w:r>
-      <w:proofErr w:type="spellEnd"/>
-      <w:r>
-        <w:t xml:space="preserve"> propose généralement </w:t>
-      </w:r>
-      <w:r>
-        <w:t xml:space="preserve">un ensemble de bonus permettant d'améliorer les possibilités de son </w:t>
-      </w:r>
-      <w:proofErr w:type="spellStart"/>
-      <w:r>
-        <w:t>Bomberman</w:t>
-      </w:r>
-      <w:proofErr w:type="spellEnd"/>
-      <w:r>
-        <w:t xml:space="preserve">. Ces bonus se trouvent la plupart du temps dans les blocs destructibles et apparaissent une fois ceux-ci détruits, ou bien remportés par le joueur lorsqu'il </w:t>
-      </w:r>
-      <w:r>
-        <w:t>arrive à vaincre un adversaire.</w:t>
-      </w:r>
-    </w:p>
-    <w:p>
-      <w:pPr>
-        <w:pStyle w:val="Heading1"/>
-      </w:pPr>
-      <w:bookmarkStart w:id="2" w:name="_Toc516005790"/>
-      <w:r>
-        <w:t>Analyse</w:t>
-      </w:r>
-      <w:bookmarkEnd w:id="2"/>
-    </w:p>
-    <w:p>
-      <w:pPr>
-        <w:pStyle w:val="Heading2"/>
-      </w:pPr>
-      <w:bookmarkStart w:id="3" w:name="_Toc516005791"/>
-      <w:r>
-        <w:t>Fonctionnement général de Nukemap</w:t>
-      </w:r>
-      <w:bookmarkEnd w:id="3"/>
-    </w:p>
-    <w:p>
-      <w:r>
-        <w:t xml:space="preserve">Pour l’implémentation de notre </w:t>
-      </w:r>
-      <w:r>
-        <w:t xml:space="preserve">jeu, </w:t>
-      </w:r>
-      <w:proofErr w:type="spellStart"/>
-      <w:r>
-        <w:t>Nukemap</w:t>
-      </w:r>
-      <w:proofErr w:type="spellEnd"/>
       <w:r>
         <w:t xml:space="preserve">, </w:t>
       </w:r>
@@ -5216,15 +5185,7 @@
         <w:t xml:space="preserve">’ordre de leur mise en place </w:t>
       </w:r>
       <w:r>
-        <w:t xml:space="preserve">a été adapté afin de suivre le modèle agile </w:t>
-      </w:r>
-      <w:proofErr w:type="spellStart"/>
-      <w:r>
-        <w:t>scrum</w:t>
-      </w:r>
-      <w:proofErr w:type="spellEnd"/>
-      <w:r>
-        <w:t xml:space="preserve"> tout en donnant une version utilisable du jeu à chaque itération à notre client.</w:t>
+        <w:t>a été adapté afin de suivre le modèle agile scrum tout en donnant une version utilisable du jeu à chaque itération à notre client.</w:t>
       </w:r>
     </w:p>
     <w:p>
@@ -5251,13 +5212,8 @@
         </w:numPr>
       </w:pPr>
       <w:r>
-        <w:t xml:space="preserve">Création et affichage d'une </w:t>
-      </w:r>
-      <w:proofErr w:type="spellStart"/>
-      <w:r>
-        <w:t>map</w:t>
-      </w:r>
-      <w:proofErr w:type="spellEnd"/>
+        <w:t>Création et affichage d'une map</w:t>
+      </w:r>
     </w:p>
     <w:p>
       <w:pPr>
@@ -5268,13 +5224,8 @@
         </w:numPr>
       </w:pPr>
       <w:r>
-        <w:t xml:space="preserve">Possibilité de se déplacer dans la </w:t>
-      </w:r>
-      <w:proofErr w:type="spellStart"/>
-      <w:r>
-        <w:t>map</w:t>
-      </w:r>
-      <w:proofErr w:type="spellEnd"/>
+        <w:t>Possibilité de se déplacer dans la map</w:t>
+      </w:r>
     </w:p>
     <w:p>
       <w:pPr>
@@ -5381,15 +5332,7 @@
         </w:numPr>
       </w:pPr>
       <w:r>
-        <w:t>Gestion de la musique de fond et les sons d'explosion, Power-</w:t>
-      </w:r>
-      <w:proofErr w:type="spellStart"/>
-      <w:r>
-        <w:t>ups</w:t>
-      </w:r>
-      <w:proofErr w:type="spellEnd"/>
-      <w:r>
-        <w:t>…</w:t>
+        <w:t>Gestion de la musique de fond et les sons d'explosion, Power-ups…</w:t>
       </w:r>
     </w:p>
     <w:p>
@@ -5449,15 +5392,7 @@
         </w:numPr>
       </w:pPr>
       <w:r>
-        <w:t xml:space="preserve">Gestion du </w:t>
-      </w:r>
-      <w:proofErr w:type="spellStart"/>
-      <w:r>
-        <w:t>timer</w:t>
-      </w:r>
-      <w:proofErr w:type="spellEnd"/>
-      <w:r>
-        <w:t xml:space="preserve"> : fin de la partie à la fin du temps imparti</w:t>
+        <w:t>Gestion du timer : fin de la partie à la fin du temps imparti</w:t>
       </w:r>
     </w:p>
     <w:p>
@@ -5490,73 +5425,17 @@
     </w:p>
     <w:p>
       <w:r>
-        <w:t xml:space="preserve">Le jeu ne commence qu’une fois que 4 joueurs (strictement et uniquement 4 joueurs) sont en ligne et souhaitent jouer, une fois que les 4 joueurs sont connectés au serveur, le lancement de la partie s’opère. Les joueurs sont demandés à choisir un </w:t>
-      </w:r>
-      <w:proofErr w:type="spellStart"/>
-      <w:r>
-        <w:t>username</w:t>
-      </w:r>
-      <w:proofErr w:type="spellEnd"/>
-      <w:r>
-        <w:t xml:space="preserve"> (un </w:t>
-      </w:r>
-      <w:proofErr w:type="spellStart"/>
-      <w:r>
-        <w:t>username</w:t>
-      </w:r>
-      <w:proofErr w:type="spellEnd"/>
-      <w:r>
-        <w:t xml:space="preserve"> différent parmi ceux des joueurs dans la partie sinon redemande un nouveau </w:t>
-      </w:r>
-      <w:proofErr w:type="spellStart"/>
-      <w:r>
-        <w:t>username</w:t>
-      </w:r>
-      <w:proofErr w:type="spellEnd"/>
-      <w:r>
-        <w:t>), une fois cette vérification faite, le jeu commence réellement et les bombes pleuvent !</w:t>
-      </w:r>
-    </w:p>
-    <w:p>
-      <w:r>
-        <w:t>Le jeu se termine une fois que le temps imparti d’une partie est écoulé. Une fois la partie terminée et que le score est affiché les joueurs sont à nouveau mis dans l’interface d’attente de joueurs (</w:t>
-      </w:r>
-      <w:proofErr w:type="spellStart"/>
-      <w:r>
-        <w:t>loading</w:t>
-      </w:r>
-      <w:proofErr w:type="spellEnd"/>
-      <w:r>
-        <w:t xml:space="preserve"> </w:t>
-      </w:r>
-      <w:proofErr w:type="spellStart"/>
-      <w:r>
-        <w:t>players</w:t>
-      </w:r>
-      <w:proofErr w:type="spellEnd"/>
-      <w:r>
-        <w:t>…), au cas où un des joueurs aurait quitté le jeu après la fin d’une partie (connexion avec le serveur coupée) et relance une nouvelle partie une fois 4 joueurs connectés au serveur.</w:t>
-      </w:r>
-    </w:p>
-    <w:p>
-      <w:r>
-        <w:t>Dans le cas où un joueur quitte la partie prématurément on arrête la partie et affiche l’interface de score final, et ensuite passe à l’interface d’attente de joueurs (</w:t>
-      </w:r>
-      <w:proofErr w:type="spellStart"/>
-      <w:r>
-        <w:t>loading</w:t>
-      </w:r>
-      <w:proofErr w:type="spellEnd"/>
-      <w:r>
-        <w:t xml:space="preserve"> </w:t>
-      </w:r>
-      <w:proofErr w:type="spellStart"/>
-      <w:r>
-        <w:t>players</w:t>
-      </w:r>
-      <w:proofErr w:type="spellEnd"/>
-      <w:r>
-        <w:t>…).</w:t>
+        <w:t>Le jeu ne commence qu’une fois que 4 joueurs (strictement et uniquement 4 joueurs) sont en ligne et souhaitent jouer, une fois que les 4 joueurs sont connectés au serveur, le lancement de la partie s’opère. Les joueurs sont demandés à choisir un username (un username différent parmi ceux des joueurs dans la partie sinon redemande un nouveau username), une fois cette vérification faite, le jeu commence réellement et les bombes pleuvent !</w:t>
+      </w:r>
+    </w:p>
+    <w:p>
+      <w:r>
+        <w:t>Le jeu se termine une fois que le temps imparti d’une partie est écoulé. Une fois la partie terminée et que le score est affiché les joueurs sont à nouveau mis dans l’interface d’attente de joueurs (loading players…), au cas où un des joueurs aurait quitté le jeu après la fin d’une partie (connexion avec le serveur coupée) et relance une nouvelle partie une fois 4 joueurs connectés au serveur.</w:t>
+      </w:r>
+    </w:p>
+    <w:p>
+      <w:r>
+        <w:t>Dans le cas où un joueur quitte la partie prématurément on arrête la partie et affiche l’interface de score final, et ensuite passe à l’interface d’attente de joueurs (loading players…).</w:t>
       </w:r>
     </w:p>
     <w:p>
@@ -5830,13 +5709,8 @@
           </w:tcPr>
           <w:p>
             <w:r>
-              <w:t xml:space="preserve">Elimination monstre </w:t>
-            </w:r>
-            <w:proofErr w:type="spellStart"/>
-            <w:r>
-              <w:t>creeper</w:t>
-            </w:r>
-            <w:proofErr w:type="spellEnd"/>
+              <w:t>Elimination monstre creeper</w:t>
+            </w:r>
           </w:p>
         </w:tc>
         <w:tc>
@@ -5864,16 +5738,11 @@
           </w:tcPr>
           <w:p>
             <w:r>
-              <w:t xml:space="preserve">Élimination monstre </w:t>
-            </w:r>
-            <w:proofErr w:type="spellStart"/>
-            <w:r>
-              <w:t>ende</w:t>
+              <w:t>Élimination monstre ende</w:t>
             </w:r>
             <w:r>
               <w:t>rman</w:t>
             </w:r>
-            <w:proofErr w:type="spellEnd"/>
           </w:p>
         </w:tc>
         <w:tc>
@@ -6001,19 +5870,11 @@
           <w:numId w:val="19"/>
         </w:numPr>
       </w:pPr>
-      <w:proofErr w:type="spellStart"/>
       <w:r>
         <w:rPr>
           <w:rFonts w:ascii="American Typewriter" w:hAnsi="American Typewriter"/>
         </w:rPr>
-        <w:t>Creeper</w:t>
-      </w:r>
-      <w:proofErr w:type="spellEnd"/>
-      <w:r>
-        <w:rPr>
-          <w:rFonts w:ascii="American Typewriter" w:hAnsi="American Typewriter"/>
-        </w:rPr>
-        <w:t xml:space="preserve"> (ennemi du jeu Minecraft)</w:t>
+        <w:t>Creeper (ennemi du jeu Minecraft)</w:t>
       </w:r>
       <w:r>
         <w:t> : en remplacement des ennemis de base.</w:t>
@@ -6068,15 +5929,7 @@
         <w:t xml:space="preserve"> morts) et positions de blocs</w:t>
       </w:r>
       <w:r>
-        <w:t xml:space="preserve">. Le serveur les « </w:t>
-      </w:r>
-      <w:proofErr w:type="spellStart"/>
-      <w:r>
-        <w:t>parse</w:t>
-      </w:r>
-      <w:proofErr w:type="spellEnd"/>
-      <w:r>
-        <w:t xml:space="preserve"> » et transmet l’information à tous les joueurs.</w:t>
+        <w:t>. Le serveur les « parse » et transmet l’information à tous les joueurs.</w:t>
       </w:r>
     </w:p>
     <w:p>
@@ -6125,15 +5978,7 @@
     </w:p>
     <w:p>
       <w:r>
-        <w:t xml:space="preserve">Le jeu sera jouable en multijoueur, offrant donc la possibilité de jouer à plusieurs simultanément sur la même </w:t>
-      </w:r>
-      <w:proofErr w:type="spellStart"/>
-      <w:r>
-        <w:t>map</w:t>
-      </w:r>
-      <w:proofErr w:type="spellEnd"/>
-      <w:r>
-        <w:t xml:space="preserve">. Interconnectés, les joueurs pourront donc se défier afin de remporter la partie en ligne. Voici les </w:t>
+        <w:t xml:space="preserve">Le jeu sera jouable en multijoueur, offrant donc la possibilité de jouer à plusieurs simultanément sur la même map. Interconnectés, les joueurs pourront donc se défier afin de remporter la partie en ligne. Voici les </w:t>
       </w:r>
       <w:r>
         <w:rPr>
@@ -6552,23 +6397,7 @@
         <w:t>Menu : écran d'accueil affiché lors du lancement de l'application, contient trois boutons : star</w:t>
       </w:r>
       <w:r>
-        <w:t xml:space="preserve">t </w:t>
-      </w:r>
-      <w:proofErr w:type="spellStart"/>
-      <w:r>
-        <w:t>game</w:t>
-      </w:r>
-      <w:proofErr w:type="spellEnd"/>
-      <w:r>
-        <w:t xml:space="preserve">, </w:t>
-      </w:r>
-      <w:proofErr w:type="spellStart"/>
-      <w:r>
-        <w:t>view</w:t>
-      </w:r>
-      <w:proofErr w:type="spellEnd"/>
-      <w:r>
-        <w:t xml:space="preserve"> score et exit</w:t>
+        <w:t>t game, view score et exit</w:t>
       </w:r>
       <w:r>
         <w:t>.</w:t>
@@ -6583,15 +6412,7 @@
         </w:numPr>
       </w:pPr>
       <w:r>
-        <w:t xml:space="preserve">Start </w:t>
-      </w:r>
-      <w:proofErr w:type="spellStart"/>
-      <w:r>
-        <w:t>game</w:t>
-      </w:r>
-      <w:proofErr w:type="spellEnd"/>
-      <w:r>
-        <w:t xml:space="preserve"> : permet de lancer une partie, de base à 2 joueurs.</w:t>
+        <w:t>Start game : permet de lancer une partie, de base à 2 joueurs.</w:t>
       </w:r>
     </w:p>
     <w:p>
@@ -6602,21 +6423,8 @@
           <w:numId w:val="5"/>
         </w:numPr>
       </w:pPr>
-      <w:proofErr w:type="spellStart"/>
-      <w:r>
-        <w:t>View</w:t>
-      </w:r>
-      <w:proofErr w:type="spellEnd"/>
-      <w:r>
-        <w:t xml:space="preserve"> score : affiche un </w:t>
-      </w:r>
-      <w:proofErr w:type="spellStart"/>
-      <w:r>
-        <w:t>leaderboard</w:t>
-      </w:r>
-      <w:proofErr w:type="spellEnd"/>
-      <w:r>
-        <w:t xml:space="preserve"> contenant le top 10 des scores enregistrés dans la base de données.</w:t>
+      <w:r>
+        <w:t>View score : affiche un leaderboard contenant le top 10 des scores enregistrés dans la base de données.</w:t>
       </w:r>
     </w:p>
     <w:p>
@@ -6640,15 +6448,7 @@
         </w:numPr>
       </w:pPr>
       <w:r>
-        <w:t xml:space="preserve">Drop </w:t>
-      </w:r>
-      <w:proofErr w:type="spellStart"/>
-      <w:r>
-        <w:t>bomb</w:t>
-      </w:r>
-      <w:proofErr w:type="spellEnd"/>
-      <w:r>
-        <w:t xml:space="preserve"> : permet de poser une bombe en appuyant sur une touche</w:t>
+        <w:t>Drop bomb : permet de poser une bombe en appuyant sur une touche</w:t>
       </w:r>
       <w:r>
         <w:t>.</w:t>
@@ -6663,15 +6463,7 @@
         </w:numPr>
       </w:pPr>
       <w:r>
-        <w:t xml:space="preserve">Exit </w:t>
-      </w:r>
-      <w:proofErr w:type="spellStart"/>
-      <w:r>
-        <w:t>game</w:t>
-      </w:r>
-      <w:proofErr w:type="spellEnd"/>
-      <w:r>
-        <w:t xml:space="preserve"> : quitte la partie pour retourner sur le menu, le joueur qui décide de quitter une partie en cours sera considéré comme perdant.</w:t>
+        <w:t>Exit game : quitte la partie pour retourner sur le menu, le joueur qui décide de quitter une partie en cours sera considéré comme perdant.</w:t>
       </w:r>
     </w:p>
     <w:p>
@@ -6723,31 +6515,7 @@
         <w:t>E</w:t>
       </w:r>
       <w:r>
-        <w:t xml:space="preserve">dit </w:t>
-      </w:r>
-      <w:proofErr w:type="spellStart"/>
-      <w:r>
-        <w:t>map</w:t>
-      </w:r>
-      <w:proofErr w:type="spellEnd"/>
-      <w:r>
-        <w:t xml:space="preserve"> : permet de modifier des cartes. Une carte est représentée par un fichier </w:t>
-      </w:r>
-      <w:proofErr w:type="spellStart"/>
-      <w:r>
-        <w:t>json</w:t>
-      </w:r>
-      <w:proofErr w:type="spellEnd"/>
-      <w:r>
-        <w:t xml:space="preserve"> qui sera </w:t>
-      </w:r>
-      <w:proofErr w:type="spellStart"/>
-      <w:r>
-        <w:t>parsé</w:t>
-      </w:r>
-      <w:proofErr w:type="spellEnd"/>
-      <w:r>
-        <w:t xml:space="preserve"> par le programme côté serveur.</w:t>
+        <w:t>dit map : permet de modifier des cartes. Une carte est représentée par un fichier json qui sera parsé par le programme côté serveur.</w:t>
       </w:r>
       <w:bookmarkEnd w:id="25"/>
     </w:p>
@@ -6955,20 +6723,7 @@
         </w:numPr>
       </w:pPr>
       <w:r>
-        <w:t xml:space="preserve">La carte est stockée </w:t>
-      </w:r>
-      <w:proofErr w:type="gramStart"/>
-      <w:r>
-        <w:t>en .</w:t>
-      </w:r>
-      <w:proofErr w:type="spellStart"/>
-      <w:r>
-        <w:t>tmx</w:t>
-      </w:r>
-      <w:proofErr w:type="spellEnd"/>
-      <w:proofErr w:type="gramEnd"/>
-      <w:r>
-        <w:t xml:space="preserve"> (dérivé de XML) chez le client</w:t>
+        <w:t>La carte est stockée en .tmx (dérivé de XML) chez le client</w:t>
       </w:r>
     </w:p>
     <w:p>
@@ -7057,15 +6812,8 @@
         <w:t xml:space="preserve">Si un joueur n’a plus de vie, </w:t>
       </w:r>
       <w:r>
-        <w:t xml:space="preserve">il est déconnecté de la partie et mené sur l’écran des </w:t>
-      </w:r>
-      <w:proofErr w:type="spellStart"/>
-      <w:proofErr w:type="gramStart"/>
-      <w:r>
-        <w:t>scores.S</w:t>
-      </w:r>
-      <w:proofErr w:type="spellEnd"/>
-      <w:proofErr w:type="gramEnd"/>
+        <w:t>il est déconnecté de la partie et mené sur l’écran des scores.S</w:t>
+      </w:r>
     </w:p>
     <w:p>
       <w:r>
@@ -7298,13 +7046,8 @@
           </w:tcPr>
           <w:p>
             <w:r>
-              <w:t xml:space="preserve">Framework </w:t>
-            </w:r>
-            <w:proofErr w:type="spellStart"/>
-            <w:r>
-              <w:t>LibGDX</w:t>
-            </w:r>
-            <w:proofErr w:type="spellEnd"/>
+              <w:t>Framework LibGDX</w:t>
+            </w:r>
           </w:p>
         </w:tc>
         <w:tc>
@@ -7357,14 +7100,12 @@
             <w:tcW w:w="4814" w:type="dxa"/>
           </w:tcPr>
           <w:p>
-            <w:proofErr w:type="spellStart"/>
             <w:r>
               <w:t>Node</w:t>
             </w:r>
             <w:r>
               <w:t>JS</w:t>
             </w:r>
-            <w:proofErr w:type="spellEnd"/>
           </w:p>
         </w:tc>
         <w:tc>
@@ -7445,23 +7186,7 @@
         </w:numPr>
       </w:pPr>
       <w:r>
-        <w:t xml:space="preserve">Le </w:t>
-      </w:r>
-      <w:proofErr w:type="spellStart"/>
-      <w:r>
-        <w:t>scrum</w:t>
-      </w:r>
-      <w:proofErr w:type="spellEnd"/>
-      <w:r>
-        <w:t xml:space="preserve"> master, maitre suprême du projet NUKEMAP est le célèbre </w:t>
-      </w:r>
-      <w:proofErr w:type="spellStart"/>
-      <w:r>
-        <w:t>Blackhat</w:t>
-      </w:r>
-      <w:proofErr w:type="spellEnd"/>
-      <w:r>
-        <w:t xml:space="preserve"> zedsdead95 (Le truand)</w:t>
+        <w:t>Le scrum master, maitre suprême du projet NUKEMAP est le célèbre Blackhat zedsdead95 (Le truand)</w:t>
       </w:r>
     </w:p>
     <w:p>
@@ -7473,31 +7198,7 @@
         </w:numPr>
       </w:pPr>
       <w:r>
-        <w:t xml:space="preserve">Aurélien SIU est l’homme à tout faire et </w:t>
-      </w:r>
-      <w:proofErr w:type="spellStart"/>
-      <w:r>
-        <w:t>product</w:t>
-      </w:r>
-      <w:proofErr w:type="spellEnd"/>
-      <w:r>
-        <w:t xml:space="preserve"> </w:t>
-      </w:r>
-      <w:proofErr w:type="spellStart"/>
-      <w:r>
-        <w:t>owner</w:t>
-      </w:r>
-      <w:proofErr w:type="spellEnd"/>
-      <w:r>
-        <w:t xml:space="preserve"> (</w:t>
-      </w:r>
-      <w:proofErr w:type="spellStart"/>
-      <w:r>
-        <w:t>MacGyver</w:t>
-      </w:r>
-      <w:proofErr w:type="spellEnd"/>
-      <w:r>
-        <w:t xml:space="preserve">)  </w:t>
+        <w:t xml:space="preserve">Aurélien SIU est l’homme à tout faire et product owner (MacGyver)  </w:t>
       </w:r>
     </w:p>
     <w:p>
@@ -7509,15 +7210,7 @@
         </w:numPr>
       </w:pPr>
       <w:r>
-        <w:t xml:space="preserve">Dejvid MUAREMI est le </w:t>
-      </w:r>
-      <w:proofErr w:type="spellStart"/>
-      <w:r>
-        <w:t>product</w:t>
-      </w:r>
-      <w:proofErr w:type="spellEnd"/>
-      <w:r>
-        <w:t xml:space="preserve"> designer (Le bon)</w:t>
+        <w:t>Dejvid MUAREMI est le product designer (Le bon)</w:t>
       </w:r>
     </w:p>
     <w:p>
@@ -7541,21 +7234,8 @@
         </w:numPr>
       </w:pPr>
       <w:r>
-        <w:t xml:space="preserve">Eric le François, aka E.L.S est le </w:t>
-      </w:r>
-      <w:proofErr w:type="spellStart"/>
-      <w:r>
-        <w:t>product</w:t>
-      </w:r>
-      <w:proofErr w:type="spellEnd"/>
-      <w:r>
-        <w:t xml:space="preserve"> </w:t>
-      </w:r>
-      <w:proofErr w:type="spellStart"/>
-      <w:r>
-        <w:t>owner</w:t>
-      </w:r>
-      <w:proofErr w:type="spellEnd"/>
+        <w:t>Eric le François, aka E.L.S est le product owner</w:t>
+      </w:r>
     </w:p>
     <w:p>
       <w:pPr>
@@ -8231,36 +7911,12 @@
     </w:p>
     <w:p>
       <w:r>
-        <w:t xml:space="preserve">Le temps prévu pour ces deux tâches est en accord avec celui prévu sur </w:t>
-      </w:r>
-      <w:proofErr w:type="spellStart"/>
-      <w:r>
-        <w:t>icescrum</w:t>
-      </w:r>
-      <w:proofErr w:type="spellEnd"/>
-      <w:r>
-        <w:t xml:space="preserve"> par le </w:t>
-      </w:r>
-      <w:proofErr w:type="spellStart"/>
-      <w:r>
-        <w:t>scrum</w:t>
-      </w:r>
-      <w:proofErr w:type="spellEnd"/>
-      <w:r>
-        <w:t xml:space="preserve"> master.</w:t>
-      </w:r>
-    </w:p>
-    <w:p>
-      <w:r>
-        <w:t xml:space="preserve">Muaremi Dejvid : J’ai pu mettre en pratique les notions acquises en SER afin de créer mes divers fichiers </w:t>
-      </w:r>
-      <w:proofErr w:type="spellStart"/>
-      <w:r>
-        <w:t>json</w:t>
-      </w:r>
-      <w:proofErr w:type="spellEnd"/>
-      <w:r>
-        <w:t xml:space="preserve">. Il est possible que ces fichiers changent légèrement durant le projet lorsque l’on définira de manière plus concrète leur contenu. </w:t>
+        <w:t>Le temps prévu pour ces deux tâches est en accord avec celui prévu sur icescrum par le scrum master.</w:t>
+      </w:r>
+    </w:p>
+    <w:p>
+      <w:r>
+        <w:t xml:space="preserve">Muaremi Dejvid : J’ai pu mettre en pratique les notions acquises en SER afin de créer mes divers fichiers json. Il est possible que ces fichiers changent légèrement durant le projet lorsque l’on définira de manière plus concrète leur contenu. </w:t>
       </w:r>
     </w:p>
     <w:p>
@@ -8268,23 +7924,7 @@
         <w:t xml:space="preserve">Siu Aurélien : </w:t>
       </w:r>
       <w:r>
-        <w:t xml:space="preserve">J'ai pu découvrir le </w:t>
-      </w:r>
-      <w:proofErr w:type="spellStart"/>
-      <w:r>
-        <w:t>framework</w:t>
-      </w:r>
-      <w:proofErr w:type="spellEnd"/>
-      <w:r>
-        <w:t xml:space="preserve"> </w:t>
-      </w:r>
-      <w:proofErr w:type="spellStart"/>
-      <w:r>
-        <w:t>LibGDX</w:t>
-      </w:r>
-      <w:proofErr w:type="spellEnd"/>
-      <w:r>
-        <w:t xml:space="preserve"> afin de mettre en place l'interface graphique. Pas de problème particulier rencontré lors de ce sprint.</w:t>
+        <w:t>J'ai pu découvrir le framework LibGDX afin de mettre en place l'interface graphique. Pas de problème particulier rencontré lors de ce sprint.</w:t>
       </w:r>
     </w:p>
     <w:p>
@@ -8937,13 +8577,8 @@
         <w:t>le</w:t>
       </w:r>
       <w:r>
-        <w:t xml:space="preserve">s informations devaient se trouver côté serveur ou client. J'ai tenté d'appliquer une structure d'héritage la plus cohérente possible en utilisant par exemple la super classe Sprite définissant de base les textures avec </w:t>
-      </w:r>
-      <w:proofErr w:type="spellStart"/>
-      <w:r>
-        <w:t>libgdx</w:t>
-      </w:r>
-      <w:proofErr w:type="spellEnd"/>
+        <w:t>s informations devaient se trouver côté serveur ou client. J'ai tenté d'appliquer une structure d'héritage la plus cohérente possible en utilisant par exemple la super classe Sprite définissant de base les textures avec libgdx</w:t>
+      </w:r>
       <w:r>
         <w:t>.</w:t>
       </w:r>
@@ -10149,17 +9784,7 @@
     </w:p>
     <w:p>
       <w:r>
-        <w:t xml:space="preserve">Comme anticipé nous n’avons pas eu le temps d’avancer de manière conséquente lors de ce sprint du au rendu final de PRO (.jar + rapport) et une semaine chargée de travaux écrits. Nous avons néanmoins réussi </w:t>
-      </w:r>
-      <w:proofErr w:type="spellStart"/>
-      <w:proofErr w:type="gramStart"/>
-      <w:r>
-        <w:t>a</w:t>
-      </w:r>
-      <w:proofErr w:type="spellEnd"/>
-      <w:proofErr w:type="gramEnd"/>
-      <w:r>
-        <w:t xml:space="preserve"> finir deux histoires qui sont la gestion des collisions ainsi que la spécialisation des personnages.</w:t>
+        <w:t>Comme anticipé nous n’avons pas eu le temps d’avancer de manière conséquente lors de ce sprint du au rendu final de PRO (.jar + rapport) et une semaine chargée de travaux écrits. Nous avons néanmoins réussi a finir deux histoires qui sont la gestion des collisions ainsi que la spécialisation des personnages.</w:t>
       </w:r>
     </w:p>
     <w:p>
@@ -10852,23 +10477,7 @@
     </w:p>
     <w:p>
       <w:r>
-        <w:t xml:space="preserve">Globalement ce sprint a été efficace. Nous avons rattrapé le retard des sprints précédents, et au vu de certaines histoires des itérations suivantes qui ont déjà été faites en avance (itération 2), nous sommes à jour dans notre suivi des tâches à effectuer. Nous avons aussi fait un </w:t>
-      </w:r>
-      <w:proofErr w:type="spellStart"/>
-      <w:r>
-        <w:t>refactoring</w:t>
-      </w:r>
-      <w:proofErr w:type="spellEnd"/>
-      <w:r>
-        <w:t xml:space="preserve"> de tout le code afin de rendre le programme conforme au modèle MVC. De plus nous avons effectué un </w:t>
-      </w:r>
-      <w:proofErr w:type="spellStart"/>
-      <w:r>
-        <w:t>refactoring</w:t>
-      </w:r>
-      <w:proofErr w:type="spellEnd"/>
-      <w:r>
-        <w:t xml:space="preserve"> de toutes les histoires sur ICESCRUM faites et /ou restantes avant la fin du mini projet NUKEMAP.</w:t>
+        <w:t>Globalement ce sprint a été efficace. Nous avons rattrapé le retard des sprints précédents, et au vu de certaines histoires des itérations suivantes qui ont déjà été faites en avance (itération 2), nous sommes à jour dans notre suivi des tâches à effectuer. Nous avons aussi fait un refactoring de tout le code afin de rendre le programme conforme au modèle MVC. De plus nous avons effectué un refactoring de toutes les histoires sur ICESCRUM faites et /ou restantes avant la fin du mini projet NUKEMAP.</w:t>
       </w:r>
     </w:p>
     <w:p>
@@ -11187,15 +10796,7 @@
         <w:t xml:space="preserve">Gallay Romain : </w:t>
       </w:r>
       <w:r>
-        <w:t xml:space="preserve">Après 2 semaines très chargées par PRO, j'ai enfin pu me concentrer sur GEN. Le </w:t>
-      </w:r>
-      <w:proofErr w:type="spellStart"/>
-      <w:r>
-        <w:t>refactoring</w:t>
-      </w:r>
-      <w:proofErr w:type="spellEnd"/>
-      <w:r>
-        <w:t xml:space="preserve"> des histoires a été nécessaire et les prochains sprints semblent réalisables malgré les quelques histoires qui sont venues s'y ajouter. J'ai pu avancer le code et terminer mes tâches de ce sprint.</w:t>
+        <w:t>Après 2 semaines très chargées par PRO, j'ai enfin pu me concentrer sur GEN. Le refactoring des histoires a été nécessaire et les prochains sprints semblent réalisables malgré les quelques histoires qui sont venues s'y ajouter. J'ai pu avancer le code et terminer mes tâches de ce sprint.</w:t>
       </w:r>
     </w:p>
     <w:p>
@@ -11203,15 +10804,7 @@
         <w:t xml:space="preserve">Koubaa Walid : </w:t>
       </w:r>
       <w:r>
-        <w:t xml:space="preserve">Nous restons confiants et en tant que </w:t>
-      </w:r>
-      <w:proofErr w:type="spellStart"/>
-      <w:r>
-        <w:t>scrum</w:t>
-      </w:r>
-      <w:proofErr w:type="spellEnd"/>
-      <w:r>
-        <w:t xml:space="preserve"> master je ferais en s</w:t>
+        <w:t>Nous restons confiants et en tant que scrum master je ferais en s</w:t>
       </w:r>
       <w:r>
         <w:t xml:space="preserve">orte que les membres du groupe </w:t>
@@ -11225,15 +10818,7 @@
     </w:p>
     <w:p>
       <w:r>
-        <w:t xml:space="preserve">Muaremi Dejvid : Maintenant que PRO est fini, j’ai pu prendre le temps d’avancer sur le projet GEN. Cette semaine, nous avons replanifié la fin du projet, certaines tâches vont peut-être prendre plus de temps mais je suis confiant quant à la suite de </w:t>
-      </w:r>
-      <w:proofErr w:type="spellStart"/>
-      <w:r>
-        <w:t>Nukemap</w:t>
-      </w:r>
-      <w:proofErr w:type="spellEnd"/>
-      <w:r>
-        <w:t>.</w:t>
+        <w:t>Muaremi Dejvid : Maintenant que PRO est fini, j’ai pu prendre le temps d’avancer sur le projet GEN. Cette semaine, nous avons replanifié la fin du projet, certaines tâches vont peut-être prendre plus de temps mais je suis confiant quant à la suite de Nukemap.</w:t>
       </w:r>
     </w:p>
     <w:p>
@@ -11948,33 +11533,7 @@
         <w:t xml:space="preserve"> </w:t>
       </w:r>
       <w:r>
-        <w:t xml:space="preserve">Après le </w:t>
-      </w:r>
-      <w:proofErr w:type="spellStart"/>
-      <w:r>
-        <w:t>refactoring</w:t>
-      </w:r>
-      <w:proofErr w:type="spellEnd"/>
-      <w:r>
-        <w:t xml:space="preserve"> de la semaine passée, nous avons </w:t>
-      </w:r>
-      <w:proofErr w:type="spellStart"/>
-      <w:proofErr w:type="gramStart"/>
-      <w:r>
-        <w:t>du</w:t>
-      </w:r>
-      <w:proofErr w:type="spellEnd"/>
-      <w:proofErr w:type="gramEnd"/>
-      <w:r>
-        <w:t xml:space="preserve"> avancer sur un sprint très chargé. L'IA des monstres a pour le moment été implémentée de manière très basique mais ceci pourra être </w:t>
-      </w:r>
-      <w:proofErr w:type="spellStart"/>
-      <w:r>
-        <w:t>repis</w:t>
-      </w:r>
-      <w:proofErr w:type="spellEnd"/>
-      <w:r>
-        <w:t xml:space="preserve"> dans une prochaine version.</w:t>
+        <w:t>Après le refactoring de la semaine passée, nous avons du avancer sur un sprint très chargé. L'IA des monstres a pour le moment été implémentée de manière très basique mais ceci pourra être repis dans une prochaine version.</w:t>
       </w:r>
     </w:p>
     <w:p>
@@ -11997,8 +11556,6 @@
       <w:r>
         <w:t>Cette semaine a encore une fois été bien remplie mais j'ai réussi à terminer mes tâches de manière satisfaisante. Le rendu final approche et je sens que notre rythme de travail nous permettra d'obtenir un produit fini.</w:t>
       </w:r>
-      <w:bookmarkStart w:id="54" w:name="_GoBack"/>
-      <w:bookmarkEnd w:id="54"/>
     </w:p>
     <w:p>
       <w:pPr>
@@ -12024,7 +11581,7 @@
       <w:pPr>
         <w:pStyle w:val="Heading3"/>
       </w:pPr>
-      <w:bookmarkStart w:id="55" w:name="_Toc516005831"/>
+      <w:bookmarkStart w:id="54" w:name="_Toc516005831"/>
       <w:r>
         <w:lastRenderedPageBreak/>
         <w:t>Itération</w:t>
@@ -12032,7 +11589,7 @@
       <w:r>
         <w:t xml:space="preserve"> 7</w:t>
       </w:r>
-      <w:bookmarkEnd w:id="55"/>
+      <w:bookmarkEnd w:id="54"/>
     </w:p>
     <w:p>
       <w:pPr>
@@ -12518,9 +12075,9 @@
           <w:rFonts w:eastAsia="Arial Unicode MS"/>
         </w:rPr>
       </w:pPr>
-      <w:bookmarkStart w:id="56" w:name="_Toc512436787"/>
-      <w:bookmarkStart w:id="57" w:name="_Toc516005832"/>
-      <w:bookmarkStart w:id="58" w:name="_Hlk512601350"/>
+      <w:bookmarkStart w:id="55" w:name="_Toc512436787"/>
+      <w:bookmarkStart w:id="56" w:name="_Toc516005832"/>
+      <w:bookmarkStart w:id="57" w:name="_Hlk512601350"/>
       <w:r>
         <w:rPr>
           <w:rFonts w:eastAsia="Arial Unicode MS"/>
@@ -12534,8 +12091,8 @@
         </w:rPr>
         <w:t>acklog de produit</w:t>
       </w:r>
+      <w:bookmarkEnd w:id="55"/>
       <w:bookmarkEnd w:id="56"/>
-      <w:bookmarkEnd w:id="57"/>
     </w:p>
     <w:tbl>
       <w:tblPr>
@@ -12564,7 +12121,7 @@
             <w:noWrap/>
             <w:hideMark/>
           </w:tcPr>
-          <w:bookmarkEnd w:id="58"/>
+          <w:bookmarkEnd w:id="57"/>
           <w:p>
             <w:pPr>
               <w:spacing w:before="0" w:after="0"/>
@@ -12674,8 +12231,6 @@
                 <w:lang w:eastAsia="fr-CH"/>
               </w:rPr>
             </w:pPr>
-            <w:proofErr w:type="spellStart"/>
-            <w:proofErr w:type="gramStart"/>
             <w:r>
               <w:rPr>
                 <w:rFonts w:ascii="Arial" w:eastAsia="Times New Roman" w:hAnsi="Arial" w:cs="Arial"/>
@@ -12683,8 +12238,6 @@
               </w:rPr>
               <w:t>todoDate</w:t>
             </w:r>
-            <w:proofErr w:type="spellEnd"/>
-            <w:proofErr w:type="gramEnd"/>
           </w:p>
         </w:tc>
         <w:tc>
@@ -12728,8 +12281,6 @@
                 <w:lang w:eastAsia="fr-CH"/>
               </w:rPr>
             </w:pPr>
-            <w:proofErr w:type="spellStart"/>
-            <w:proofErr w:type="gramStart"/>
             <w:r>
               <w:rPr>
                 <w:rFonts w:ascii="Arial" w:eastAsia="Times New Roman" w:hAnsi="Arial" w:cs="Arial"/>
@@ -12737,8 +12288,6 @@
               </w:rPr>
               <w:t>uid</w:t>
             </w:r>
-            <w:proofErr w:type="spellEnd"/>
-            <w:proofErr w:type="gramEnd"/>
           </w:p>
         </w:tc>
       </w:tr>
@@ -12788,7 +12337,6 @@
                 <w:lang w:eastAsia="fr-CH"/>
               </w:rPr>
             </w:pPr>
-            <w:proofErr w:type="spellStart"/>
             <w:r>
               <w:rPr>
                 <w:rFonts w:ascii="Arial" w:eastAsia="Times New Roman" w:hAnsi="Arial" w:cs="Arial"/>
@@ -12796,7 +12344,6 @@
               </w:rPr>
               <w:t>Planned</w:t>
             </w:r>
-            <w:proofErr w:type="spellEnd"/>
           </w:p>
         </w:tc>
         <w:tc>
@@ -12970,7 +12517,6 @@
                 <w:lang w:eastAsia="fr-CH"/>
               </w:rPr>
             </w:pPr>
-            <w:proofErr w:type="spellStart"/>
             <w:r>
               <w:rPr>
                 <w:rFonts w:ascii="Arial" w:eastAsia="Times New Roman" w:hAnsi="Arial" w:cs="Arial"/>
@@ -12978,7 +12524,6 @@
               </w:rPr>
               <w:t>Done</w:t>
             </w:r>
-            <w:proofErr w:type="spellEnd"/>
           </w:p>
         </w:tc>
         <w:tc>
@@ -13153,7 +12698,6 @@
                 <w:lang w:eastAsia="fr-CH"/>
               </w:rPr>
             </w:pPr>
-            <w:proofErr w:type="spellStart"/>
             <w:r>
               <w:rPr>
                 <w:rFonts w:ascii="Arial" w:eastAsia="Times New Roman" w:hAnsi="Arial" w:cs="Arial"/>
@@ -13161,7 +12705,6 @@
               </w:rPr>
               <w:t>Planned</w:t>
             </w:r>
-            <w:proofErr w:type="spellEnd"/>
           </w:p>
         </w:tc>
         <w:tc>
@@ -13340,17 +12883,8 @@
                 <w:rFonts w:ascii="Arial" w:eastAsia="Times New Roman" w:hAnsi="Arial" w:cs="Arial"/>
                 <w:lang w:eastAsia="fr-CH"/>
               </w:rPr>
-              <w:t xml:space="preserve">In </w:t>
-            </w:r>
-            <w:proofErr w:type="spellStart"/>
-            <w:r>
-              <w:rPr>
-                <w:rFonts w:ascii="Arial" w:eastAsia="Times New Roman" w:hAnsi="Arial" w:cs="Arial"/>
-                <w:lang w:eastAsia="fr-CH"/>
-              </w:rPr>
-              <w:t>progress</w:t>
-            </w:r>
-            <w:proofErr w:type="spellEnd"/>
+              <w:t>In progress</w:t>
+            </w:r>
           </w:p>
         </w:tc>
         <w:tc>
@@ -13525,7 +13059,6 @@
                 <w:lang w:eastAsia="fr-CH"/>
               </w:rPr>
             </w:pPr>
-            <w:proofErr w:type="spellStart"/>
             <w:r>
               <w:rPr>
                 <w:rFonts w:ascii="Arial" w:eastAsia="Times New Roman" w:hAnsi="Arial" w:cs="Arial"/>
@@ -13533,7 +13066,6 @@
               </w:rPr>
               <w:t>Done</w:t>
             </w:r>
-            <w:proofErr w:type="spellEnd"/>
           </w:p>
         </w:tc>
         <w:tc>
@@ -13707,7 +13239,6 @@
                 <w:lang w:eastAsia="fr-CH"/>
               </w:rPr>
             </w:pPr>
-            <w:proofErr w:type="spellStart"/>
             <w:r>
               <w:rPr>
                 <w:rFonts w:ascii="Arial" w:eastAsia="Times New Roman" w:hAnsi="Arial" w:cs="Arial"/>
@@ -13715,7 +13246,6 @@
               </w:rPr>
               <w:t>Planned</w:t>
             </w:r>
-            <w:proofErr w:type="spellEnd"/>
           </w:p>
         </w:tc>
         <w:tc>
@@ -13809,21 +13339,12 @@
                 <w:lang w:eastAsia="fr-CH"/>
               </w:rPr>
             </w:pPr>
-            <w:proofErr w:type="spellStart"/>
-            <w:r>
-              <w:rPr>
-                <w:rFonts w:ascii="Arial" w:eastAsia="Times New Roman" w:hAnsi="Arial" w:cs="Arial"/>
-                <w:lang w:eastAsia="fr-CH"/>
-              </w:rPr>
-              <w:t>Technical</w:t>
-            </w:r>
-            <w:proofErr w:type="spellEnd"/>
-            <w:r>
-              <w:rPr>
-                <w:rFonts w:ascii="Arial" w:eastAsia="Times New Roman" w:hAnsi="Arial" w:cs="Arial"/>
-                <w:lang w:eastAsia="fr-CH"/>
-              </w:rPr>
-              <w:t xml:space="preserve"> story</w:t>
+            <w:r>
+              <w:rPr>
+                <w:rFonts w:ascii="Arial" w:eastAsia="Times New Roman" w:hAnsi="Arial" w:cs="Arial"/>
+                <w:lang w:eastAsia="fr-CH"/>
+              </w:rPr>
+              <w:t>Technical story</w:t>
             </w:r>
           </w:p>
         </w:tc>
@@ -13899,7 +13420,6 @@
                 <w:lang w:eastAsia="fr-CH"/>
               </w:rPr>
             </w:pPr>
-            <w:proofErr w:type="spellStart"/>
             <w:r>
               <w:rPr>
                 <w:rFonts w:ascii="Arial" w:eastAsia="Times New Roman" w:hAnsi="Arial" w:cs="Arial"/>
@@ -13907,7 +13427,6 @@
               </w:rPr>
               <w:t>Done</w:t>
             </w:r>
-            <w:proofErr w:type="spellEnd"/>
           </w:p>
         </w:tc>
         <w:tc>
@@ -14081,7 +13600,6 @@
                 <w:lang w:eastAsia="fr-CH"/>
               </w:rPr>
             </w:pPr>
-            <w:proofErr w:type="spellStart"/>
             <w:r>
               <w:rPr>
                 <w:rFonts w:ascii="Arial" w:eastAsia="Times New Roman" w:hAnsi="Arial" w:cs="Arial"/>
@@ -14089,7 +13607,6 @@
               </w:rPr>
               <w:t>Suggested</w:t>
             </w:r>
-            <w:proofErr w:type="spellEnd"/>
           </w:p>
         </w:tc>
         <w:tc>
@@ -14176,21 +13693,12 @@
                 <w:lang w:eastAsia="fr-CH"/>
               </w:rPr>
             </w:pPr>
-            <w:proofErr w:type="spellStart"/>
-            <w:r>
-              <w:rPr>
-                <w:rFonts w:ascii="Arial" w:eastAsia="Times New Roman" w:hAnsi="Arial" w:cs="Arial"/>
-                <w:lang w:eastAsia="fr-CH"/>
-              </w:rPr>
-              <w:t>Technical</w:t>
-            </w:r>
-            <w:proofErr w:type="spellEnd"/>
-            <w:r>
-              <w:rPr>
-                <w:rFonts w:ascii="Arial" w:eastAsia="Times New Roman" w:hAnsi="Arial" w:cs="Arial"/>
-                <w:lang w:eastAsia="fr-CH"/>
-              </w:rPr>
-              <w:t xml:space="preserve"> story</w:t>
+            <w:r>
+              <w:rPr>
+                <w:rFonts w:ascii="Arial" w:eastAsia="Times New Roman" w:hAnsi="Arial" w:cs="Arial"/>
+                <w:lang w:eastAsia="fr-CH"/>
+              </w:rPr>
+              <w:t>Technical story</w:t>
             </w:r>
           </w:p>
         </w:tc>
@@ -14266,7 +13774,6 @@
                 <w:lang w:eastAsia="fr-CH"/>
               </w:rPr>
             </w:pPr>
-            <w:proofErr w:type="spellStart"/>
             <w:r>
               <w:rPr>
                 <w:rFonts w:ascii="Arial" w:eastAsia="Times New Roman" w:hAnsi="Arial" w:cs="Arial"/>
@@ -14274,7 +13781,6 @@
               </w:rPr>
               <w:t>Planned</w:t>
             </w:r>
-            <w:proofErr w:type="spellEnd"/>
           </w:p>
         </w:tc>
         <w:tc>
@@ -14448,7 +13954,6 @@
                 <w:lang w:eastAsia="fr-CH"/>
               </w:rPr>
             </w:pPr>
-            <w:proofErr w:type="spellStart"/>
             <w:r>
               <w:rPr>
                 <w:rFonts w:ascii="Arial" w:eastAsia="Times New Roman" w:hAnsi="Arial" w:cs="Arial"/>
@@ -14456,7 +13961,6 @@
               </w:rPr>
               <w:t>Planned</w:t>
             </w:r>
-            <w:proofErr w:type="spellEnd"/>
           </w:p>
         </w:tc>
         <w:tc>
@@ -14550,21 +14054,12 @@
                 <w:lang w:eastAsia="fr-CH"/>
               </w:rPr>
             </w:pPr>
-            <w:proofErr w:type="spellStart"/>
-            <w:r>
-              <w:rPr>
-                <w:rFonts w:ascii="Arial" w:eastAsia="Times New Roman" w:hAnsi="Arial" w:cs="Arial"/>
-                <w:lang w:eastAsia="fr-CH"/>
-              </w:rPr>
-              <w:t>Technical</w:t>
-            </w:r>
-            <w:proofErr w:type="spellEnd"/>
-            <w:r>
-              <w:rPr>
-                <w:rFonts w:ascii="Arial" w:eastAsia="Times New Roman" w:hAnsi="Arial" w:cs="Arial"/>
-                <w:lang w:eastAsia="fr-CH"/>
-              </w:rPr>
-              <w:t xml:space="preserve"> story</w:t>
+            <w:r>
+              <w:rPr>
+                <w:rFonts w:ascii="Arial" w:eastAsia="Times New Roman" w:hAnsi="Arial" w:cs="Arial"/>
+                <w:lang w:eastAsia="fr-CH"/>
+              </w:rPr>
+              <w:t>Technical story</w:t>
             </w:r>
           </w:p>
         </w:tc>
@@ -14640,7 +14135,6 @@
                 <w:lang w:eastAsia="fr-CH"/>
               </w:rPr>
             </w:pPr>
-            <w:proofErr w:type="spellStart"/>
             <w:r>
               <w:rPr>
                 <w:rFonts w:ascii="Arial" w:eastAsia="Times New Roman" w:hAnsi="Arial" w:cs="Arial"/>
@@ -14648,7 +14142,6 @@
               </w:rPr>
               <w:t>Planned</w:t>
             </w:r>
-            <w:proofErr w:type="spellEnd"/>
           </w:p>
         </w:tc>
         <w:tc>
@@ -14672,23 +14165,7 @@
                 <w:rFonts w:ascii="Arial" w:eastAsia="Times New Roman" w:hAnsi="Arial" w:cs="Arial"/>
                 <w:lang w:eastAsia="fr-CH"/>
               </w:rPr>
-              <w:t xml:space="preserve">Gestion de la victoire (écran </w:t>
-            </w:r>
-            <w:proofErr w:type="gramStart"/>
-            <w:r>
-              <w:rPr>
-                <w:rFonts w:ascii="Arial" w:eastAsia="Times New Roman" w:hAnsi="Arial" w:cs="Arial"/>
-                <w:lang w:eastAsia="fr-CH"/>
-              </w:rPr>
-              <w:t>spécial?</w:t>
-            </w:r>
-            <w:proofErr w:type="gramEnd"/>
-            <w:r>
-              <w:rPr>
-                <w:rFonts w:ascii="Arial" w:eastAsia="Times New Roman" w:hAnsi="Arial" w:cs="Arial"/>
-                <w:lang w:eastAsia="fr-CH"/>
-              </w:rPr>
-              <w:t>) Score</w:t>
+              <w:t>Gestion de la victoire (écran spécial?) Score</w:t>
             </w:r>
           </w:p>
         </w:tc>
@@ -14843,17 +14320,8 @@
                 <w:rFonts w:ascii="Arial" w:eastAsia="Times New Roman" w:hAnsi="Arial" w:cs="Arial"/>
                 <w:lang w:eastAsia="fr-CH"/>
               </w:rPr>
-              <w:t xml:space="preserve">In </w:t>
-            </w:r>
-            <w:proofErr w:type="spellStart"/>
-            <w:r>
-              <w:rPr>
-                <w:rFonts w:ascii="Arial" w:eastAsia="Times New Roman" w:hAnsi="Arial" w:cs="Arial"/>
-                <w:lang w:eastAsia="fr-CH"/>
-              </w:rPr>
-              <w:t>progress</w:t>
-            </w:r>
-            <w:proofErr w:type="spellEnd"/>
+              <w:t>In progress</w:t>
+            </w:r>
           </w:p>
         </w:tc>
         <w:tc>
@@ -14947,21 +14415,12 @@
                 <w:lang w:eastAsia="fr-CH"/>
               </w:rPr>
             </w:pPr>
-            <w:proofErr w:type="spellStart"/>
-            <w:r>
-              <w:rPr>
-                <w:rFonts w:ascii="Arial" w:eastAsia="Times New Roman" w:hAnsi="Arial" w:cs="Arial"/>
-                <w:lang w:eastAsia="fr-CH"/>
-              </w:rPr>
-              <w:t>Technical</w:t>
-            </w:r>
-            <w:proofErr w:type="spellEnd"/>
-            <w:r>
-              <w:rPr>
-                <w:rFonts w:ascii="Arial" w:eastAsia="Times New Roman" w:hAnsi="Arial" w:cs="Arial"/>
-                <w:lang w:eastAsia="fr-CH"/>
-              </w:rPr>
-              <w:t xml:space="preserve"> story</w:t>
+            <w:r>
+              <w:rPr>
+                <w:rFonts w:ascii="Arial" w:eastAsia="Times New Roman" w:hAnsi="Arial" w:cs="Arial"/>
+                <w:lang w:eastAsia="fr-CH"/>
+              </w:rPr>
+              <w:t>Technical story</w:t>
             </w:r>
           </w:p>
         </w:tc>
@@ -15037,7 +14496,6 @@
                 <w:lang w:eastAsia="fr-CH"/>
               </w:rPr>
             </w:pPr>
-            <w:proofErr w:type="spellStart"/>
             <w:r>
               <w:rPr>
                 <w:rFonts w:ascii="Arial" w:eastAsia="Times New Roman" w:hAnsi="Arial" w:cs="Arial"/>
@@ -15045,7 +14503,6 @@
               </w:rPr>
               <w:t>Done</w:t>
             </w:r>
-            <w:proofErr w:type="spellEnd"/>
           </w:p>
         </w:tc>
         <w:tc>
@@ -15139,21 +14596,12 @@
                 <w:lang w:eastAsia="fr-CH"/>
               </w:rPr>
             </w:pPr>
-            <w:proofErr w:type="spellStart"/>
-            <w:r>
-              <w:rPr>
-                <w:rFonts w:ascii="Arial" w:eastAsia="Times New Roman" w:hAnsi="Arial" w:cs="Arial"/>
-                <w:lang w:eastAsia="fr-CH"/>
-              </w:rPr>
-              <w:t>Technical</w:t>
-            </w:r>
-            <w:proofErr w:type="spellEnd"/>
-            <w:r>
-              <w:rPr>
-                <w:rFonts w:ascii="Arial" w:eastAsia="Times New Roman" w:hAnsi="Arial" w:cs="Arial"/>
-                <w:lang w:eastAsia="fr-CH"/>
-              </w:rPr>
-              <w:t xml:space="preserve"> story</w:t>
+            <w:r>
+              <w:rPr>
+                <w:rFonts w:ascii="Arial" w:eastAsia="Times New Roman" w:hAnsi="Arial" w:cs="Arial"/>
+                <w:lang w:eastAsia="fr-CH"/>
+              </w:rPr>
+              <w:t>Technical story</w:t>
             </w:r>
           </w:p>
         </w:tc>
@@ -15228,7 +14676,6 @@
                 <w:lang w:eastAsia="fr-CH"/>
               </w:rPr>
             </w:pPr>
-            <w:proofErr w:type="spellStart"/>
             <w:r>
               <w:rPr>
                 <w:rFonts w:ascii="Arial" w:eastAsia="Times New Roman" w:hAnsi="Arial" w:cs="Arial"/>
@@ -15236,7 +14683,6 @@
               </w:rPr>
               <w:t>Done</w:t>
             </w:r>
-            <w:proofErr w:type="spellEnd"/>
           </w:p>
         </w:tc>
         <w:tc>
@@ -15330,21 +14776,12 @@
                 <w:lang w:eastAsia="fr-CH"/>
               </w:rPr>
             </w:pPr>
-            <w:proofErr w:type="spellStart"/>
-            <w:r>
-              <w:rPr>
-                <w:rFonts w:ascii="Arial" w:eastAsia="Times New Roman" w:hAnsi="Arial" w:cs="Arial"/>
-                <w:lang w:eastAsia="fr-CH"/>
-              </w:rPr>
-              <w:t>Technical</w:t>
-            </w:r>
-            <w:proofErr w:type="spellEnd"/>
-            <w:r>
-              <w:rPr>
-                <w:rFonts w:ascii="Arial" w:eastAsia="Times New Roman" w:hAnsi="Arial" w:cs="Arial"/>
-                <w:lang w:eastAsia="fr-CH"/>
-              </w:rPr>
-              <w:t xml:space="preserve"> story</w:t>
+            <w:r>
+              <w:rPr>
+                <w:rFonts w:ascii="Arial" w:eastAsia="Times New Roman" w:hAnsi="Arial" w:cs="Arial"/>
+                <w:lang w:eastAsia="fr-CH"/>
+              </w:rPr>
+              <w:t>Technical story</w:t>
             </w:r>
           </w:p>
         </w:tc>
@@ -15420,7 +14857,6 @@
                 <w:lang w:eastAsia="fr-CH"/>
               </w:rPr>
             </w:pPr>
-            <w:proofErr w:type="spellStart"/>
             <w:r>
               <w:rPr>
                 <w:rFonts w:ascii="Arial" w:eastAsia="Times New Roman" w:hAnsi="Arial" w:cs="Arial"/>
@@ -15428,7 +14864,6 @@
               </w:rPr>
               <w:t>Planned</w:t>
             </w:r>
-            <w:proofErr w:type="spellEnd"/>
           </w:p>
         </w:tc>
         <w:tc>
@@ -15607,17 +15042,8 @@
                 <w:rFonts w:ascii="Arial" w:eastAsia="Times New Roman" w:hAnsi="Arial" w:cs="Arial"/>
                 <w:lang w:eastAsia="fr-CH"/>
               </w:rPr>
-              <w:t xml:space="preserve">In </w:t>
-            </w:r>
-            <w:proofErr w:type="spellStart"/>
-            <w:r>
-              <w:rPr>
-                <w:rFonts w:ascii="Arial" w:eastAsia="Times New Roman" w:hAnsi="Arial" w:cs="Arial"/>
-                <w:lang w:eastAsia="fr-CH"/>
-              </w:rPr>
-              <w:t>progress</w:t>
-            </w:r>
-            <w:proofErr w:type="spellEnd"/>
+              <w:t>In progress</w:t>
+            </w:r>
           </w:p>
         </w:tc>
         <w:tc>
@@ -15775,21 +15201,12 @@
                 <w:lang w:eastAsia="fr-CH"/>
               </w:rPr>
             </w:pPr>
-            <w:proofErr w:type="spellStart"/>
-            <w:r>
-              <w:rPr>
-                <w:rFonts w:ascii="Arial" w:eastAsia="Times New Roman" w:hAnsi="Arial" w:cs="Arial"/>
-                <w:lang w:eastAsia="fr-CH"/>
-              </w:rPr>
-              <w:t>Schema</w:t>
-            </w:r>
-            <w:proofErr w:type="spellEnd"/>
-            <w:r>
-              <w:rPr>
-                <w:rFonts w:ascii="Arial" w:eastAsia="Times New Roman" w:hAnsi="Arial" w:cs="Arial"/>
-                <w:lang w:eastAsia="fr-CH"/>
-              </w:rPr>
-              <w:t xml:space="preserve"> global du projet</w:t>
+            <w:r>
+              <w:rPr>
+                <w:rFonts w:ascii="Arial" w:eastAsia="Times New Roman" w:hAnsi="Arial" w:cs="Arial"/>
+                <w:lang w:eastAsia="fr-CH"/>
+              </w:rPr>
+              <w:t>Schema global du projet</w:t>
             </w:r>
           </w:p>
         </w:tc>
@@ -15809,7 +15226,6 @@
                 <w:lang w:eastAsia="fr-CH"/>
               </w:rPr>
             </w:pPr>
-            <w:proofErr w:type="spellStart"/>
             <w:r>
               <w:rPr>
                 <w:rFonts w:ascii="Arial" w:eastAsia="Times New Roman" w:hAnsi="Arial" w:cs="Arial"/>
@@ -15817,7 +15233,6 @@
               </w:rPr>
               <w:t>Done</w:t>
             </w:r>
-            <w:proofErr w:type="spellEnd"/>
           </w:p>
         </w:tc>
         <w:tc>
@@ -15911,21 +15326,12 @@
                 <w:lang w:eastAsia="fr-CH"/>
               </w:rPr>
             </w:pPr>
-            <w:proofErr w:type="spellStart"/>
-            <w:r>
-              <w:rPr>
-                <w:rFonts w:ascii="Arial" w:eastAsia="Times New Roman" w:hAnsi="Arial" w:cs="Arial"/>
-                <w:lang w:eastAsia="fr-CH"/>
-              </w:rPr>
-              <w:t>Technical</w:t>
-            </w:r>
-            <w:proofErr w:type="spellEnd"/>
-            <w:r>
-              <w:rPr>
-                <w:rFonts w:ascii="Arial" w:eastAsia="Times New Roman" w:hAnsi="Arial" w:cs="Arial"/>
-                <w:lang w:eastAsia="fr-CH"/>
-              </w:rPr>
-              <w:t xml:space="preserve"> story</w:t>
+            <w:r>
+              <w:rPr>
+                <w:rFonts w:ascii="Arial" w:eastAsia="Times New Roman" w:hAnsi="Arial" w:cs="Arial"/>
+                <w:lang w:eastAsia="fr-CH"/>
+              </w:rPr>
+              <w:t>Technical story</w:t>
             </w:r>
           </w:p>
         </w:tc>
@@ -16006,17 +15412,8 @@
                 <w:rFonts w:ascii="Arial" w:eastAsia="Times New Roman" w:hAnsi="Arial" w:cs="Arial"/>
                 <w:lang w:eastAsia="fr-CH"/>
               </w:rPr>
-              <w:t xml:space="preserve">In </w:t>
-            </w:r>
-            <w:proofErr w:type="spellStart"/>
-            <w:r>
-              <w:rPr>
-                <w:rFonts w:ascii="Arial" w:eastAsia="Times New Roman" w:hAnsi="Arial" w:cs="Arial"/>
-                <w:lang w:eastAsia="fr-CH"/>
-              </w:rPr>
-              <w:t>progress</w:t>
-            </w:r>
-            <w:proofErr w:type="spellEnd"/>
+              <w:t>In progress</w:t>
+            </w:r>
           </w:p>
         </w:tc>
         <w:tc>
@@ -16110,21 +15507,12 @@
                 <w:lang w:eastAsia="fr-CH"/>
               </w:rPr>
             </w:pPr>
-            <w:proofErr w:type="spellStart"/>
-            <w:r>
-              <w:rPr>
-                <w:rFonts w:ascii="Arial" w:eastAsia="Times New Roman" w:hAnsi="Arial" w:cs="Arial"/>
-                <w:lang w:eastAsia="fr-CH"/>
-              </w:rPr>
-              <w:t>Technical</w:t>
-            </w:r>
-            <w:proofErr w:type="spellEnd"/>
-            <w:r>
-              <w:rPr>
-                <w:rFonts w:ascii="Arial" w:eastAsia="Times New Roman" w:hAnsi="Arial" w:cs="Arial"/>
-                <w:lang w:eastAsia="fr-CH"/>
-              </w:rPr>
-              <w:t xml:space="preserve"> story</w:t>
+            <w:r>
+              <w:rPr>
+                <w:rFonts w:ascii="Arial" w:eastAsia="Times New Roman" w:hAnsi="Arial" w:cs="Arial"/>
+                <w:lang w:eastAsia="fr-CH"/>
+              </w:rPr>
+              <w:t>Technical story</w:t>
             </w:r>
           </w:p>
         </w:tc>
@@ -16200,7 +15588,6 @@
                 <w:lang w:eastAsia="fr-CH"/>
               </w:rPr>
             </w:pPr>
-            <w:proofErr w:type="spellStart"/>
             <w:r>
               <w:rPr>
                 <w:rFonts w:ascii="Arial" w:eastAsia="Times New Roman" w:hAnsi="Arial" w:cs="Arial"/>
@@ -16208,7 +15595,6 @@
               </w:rPr>
               <w:t>Planned</w:t>
             </w:r>
-            <w:proofErr w:type="spellEnd"/>
           </w:p>
         </w:tc>
         <w:tc>
@@ -16387,17 +15773,8 @@
                 <w:rFonts w:ascii="Arial" w:eastAsia="Times New Roman" w:hAnsi="Arial" w:cs="Arial"/>
                 <w:lang w:eastAsia="fr-CH"/>
               </w:rPr>
-              <w:t xml:space="preserve">In </w:t>
-            </w:r>
-            <w:proofErr w:type="spellStart"/>
-            <w:r>
-              <w:rPr>
-                <w:rFonts w:ascii="Arial" w:eastAsia="Times New Roman" w:hAnsi="Arial" w:cs="Arial"/>
-                <w:lang w:eastAsia="fr-CH"/>
-              </w:rPr>
-              <w:t>progress</w:t>
-            </w:r>
-            <w:proofErr w:type="spellEnd"/>
+              <w:t>In progress</w:t>
+            </w:r>
           </w:p>
         </w:tc>
         <w:tc>
@@ -16491,21 +15868,12 @@
                 <w:lang w:eastAsia="fr-CH"/>
               </w:rPr>
             </w:pPr>
-            <w:proofErr w:type="spellStart"/>
-            <w:r>
-              <w:rPr>
-                <w:rFonts w:ascii="Arial" w:eastAsia="Times New Roman" w:hAnsi="Arial" w:cs="Arial"/>
-                <w:lang w:eastAsia="fr-CH"/>
-              </w:rPr>
-              <w:t>Technical</w:t>
-            </w:r>
-            <w:proofErr w:type="spellEnd"/>
-            <w:r>
-              <w:rPr>
-                <w:rFonts w:ascii="Arial" w:eastAsia="Times New Roman" w:hAnsi="Arial" w:cs="Arial"/>
-                <w:lang w:eastAsia="fr-CH"/>
-              </w:rPr>
-              <w:t xml:space="preserve"> story</w:t>
+            <w:r>
+              <w:rPr>
+                <w:rFonts w:ascii="Arial" w:eastAsia="Times New Roman" w:hAnsi="Arial" w:cs="Arial"/>
+                <w:lang w:eastAsia="fr-CH"/>
+              </w:rPr>
+              <w:t>Technical story</w:t>
             </w:r>
           </w:p>
         </w:tc>
@@ -16569,29 +15937,179 @@
       <w:pPr>
         <w:pStyle w:val="Heading2"/>
       </w:pPr>
-      <w:bookmarkStart w:id="59" w:name="_Toc516005833"/>
+      <w:bookmarkStart w:id="58" w:name="_Toc516005833"/>
       <w:r>
         <w:lastRenderedPageBreak/>
         <w:t>Stratégie de tests</w:t>
       </w:r>
+      <w:bookmarkEnd w:id="58"/>
+    </w:p>
+    <w:p/>
+    <w:p>
+      <w:r>
+        <w:t>A la fin de chaque itération, nous nous sommes assuré que le code écrit fonctionnait correctement. Nous avons pu diviser les tests en 3 catégories :</w:t>
+      </w:r>
+    </w:p>
+    <w:p>
+      <w:pPr>
+        <w:pStyle w:val="ListParagraph"/>
+        <w:numPr>
+          <w:ilvl w:val="0"/>
+          <w:numId w:val="21"/>
+        </w:numPr>
+      </w:pPr>
+      <w:r>
+        <w:t xml:space="preserve">Les tests des classes d’affichage graphique </w:t>
+      </w:r>
+      <w:r>
+        <w:t>ont</w:t>
+      </w:r>
+      <w:r>
+        <w:t xml:space="preserve"> essentiellement</w:t>
+      </w:r>
+      <w:r>
+        <w:t xml:space="preserve"> été</w:t>
+      </w:r>
+      <w:r>
+        <w:t xml:space="preserve"> effectués par étude visuelle du résultat à l’écran. Nous avons ainsi défini entre nous si le rendu nous semblait acceptable par rapport aux objectifs fixés.</w:t>
+      </w:r>
+      <w:r>
+        <w:t xml:space="preserve"> Ceci concerne les classes des package scenes, screens et tools.</w:t>
+      </w:r>
+    </w:p>
+    <w:p>
+      <w:pPr>
+        <w:pStyle w:val="ListParagraph"/>
+        <w:numPr>
+          <w:ilvl w:val="0"/>
+          <w:numId w:val="21"/>
+        </w:numPr>
+      </w:pPr>
+      <w:r>
+        <w:t>Les tests de</w:t>
+      </w:r>
+      <w:r>
+        <w:t>s</w:t>
+      </w:r>
+      <w:r>
+        <w:t xml:space="preserve"> classes de communication client </w:t>
+      </w:r>
+      <w:r>
+        <w:t>–</w:t>
+      </w:r>
+      <w:r>
+        <w:t xml:space="preserve"> server</w:t>
+      </w:r>
+      <w:r>
+        <w:t xml:space="preserve"> </w:t>
+      </w:r>
+      <w:r>
+        <w:t>ont été fait</w:t>
+      </w:r>
+      <w:r>
+        <w:t>s</w:t>
+      </w:r>
+      <w:r>
+        <w:t xml:space="preserve"> grâce à l’affichage des logs des messages reçus et envoyés du côté client et serveur.</w:t>
+      </w:r>
+      <w:r>
+        <w:t xml:space="preserve"> Nous avons également utilisé l’outil Wireshark pour analyser les paquets réseaux</w:t>
+      </w:r>
+      <w:r>
+        <w:t>.</w:t>
+      </w:r>
+      <w:r>
+        <w:t xml:space="preserve"> Ceci concerne les classes du package client ainsi que le serveur.</w:t>
+      </w:r>
+    </w:p>
+    <w:p>
+      <w:pPr>
+        <w:pStyle w:val="ListParagraph"/>
+        <w:numPr>
+          <w:ilvl w:val="0"/>
+          <w:numId w:val="21"/>
+        </w:numPr>
+      </w:pPr>
+      <w:r>
+        <w:t>La plupart des classes de modèle du package GameObject ont été jugées suffisamment simples pour se passer de tests. N</w:t>
+      </w:r>
+      <w:r>
+        <w:t xml:space="preserve">ous avons néanmoins implémenté </w:t>
+      </w:r>
+      <w:r>
+        <w:t>une classe de test unitaire utilisant JUnit</w:t>
+      </w:r>
+      <w:r>
+        <w:t xml:space="preserve"> 4.0 et ceci s’est révélé plus compliqué que prévu. En effet, nos classes modèles s’appuient pour des composants </w:t>
+      </w:r>
+      <w:r>
+        <w:t>du framework libgdx, et celui-ci utilise des élément</w:t>
+      </w:r>
+      <w:r>
+        <w:t>s</w:t>
+      </w:r>
+      <w:r>
+        <w:t xml:space="preserve"> OpenGL.</w:t>
+      </w:r>
+      <w:r>
+        <w:t xml:space="preserve"> Il est donc nécessaire de lancer les tests dans un contexte d’exécution OpenGL. Pour cela nous dû utiliser une classe </w:t>
+      </w:r>
+      <w:r>
+        <w:t xml:space="preserve">héritant de BlockJUnit4ClassRunner et </w:t>
+      </w:r>
+      <w:r>
+        <w:t>réimplémentant certaines</w:t>
+      </w:r>
+      <w:r>
+        <w:t xml:space="preserve"> de ses</w:t>
+      </w:r>
+      <w:r>
+        <w:t xml:space="preserve"> méthodes</w:t>
+      </w:r>
+      <w:r>
+        <w:t>,</w:t>
+      </w:r>
+      <w:r>
+        <w:t xml:space="preserve"> BlockJUnit4ClassRunner</w:t>
+      </w:r>
+      <w:r>
+        <w:t xml:space="preserve"> étant</w:t>
+      </w:r>
+      <w:r>
+        <w:t xml:space="preserve"> la classe standard de test utilisée par JUnit.</w:t>
+      </w:r>
+    </w:p>
+    <w:p>
+      <w:pPr>
+        <w:pStyle w:val="ListParagraph"/>
+      </w:pPr>
+    </w:p>
+    <w:p>
+      <w:pPr>
+        <w:pStyle w:val="Heading2"/>
+      </w:pPr>
+      <w:bookmarkStart w:id="59" w:name="_Toc516005834"/>
+      <w:r>
+        <w:t>Stratégie d’intégration du code de chaque participant (GIT)</w:t>
+      </w:r>
       <w:bookmarkEnd w:id="59"/>
-    </w:p>
-    <w:p/>
-    <w:p>
-      <w:pPr>
-        <w:pStyle w:val="Heading2"/>
-      </w:pPr>
-      <w:bookmarkStart w:id="60" w:name="_Toc516005834"/>
-      <w:r>
-        <w:t>Stratégie d’intégration du code de chaque participant (GIT)</w:t>
-      </w:r>
-      <w:bookmarkEnd w:id="60"/>
     </w:p>
     <w:p>
       <w:pPr>
         <w:spacing w:after="200"/>
         <w:jc w:val="left"/>
       </w:pPr>
+    </w:p>
+    <w:p>
+      <w:pPr>
+        <w:spacing w:after="200"/>
+        <w:jc w:val="left"/>
+      </w:pPr>
+      <w:r>
+        <w:t>Push first -&gt; win !</w:t>
+      </w:r>
+      <w:bookmarkStart w:id="60" w:name="_GoBack"/>
+      <w:bookmarkEnd w:id="60"/>
     </w:p>
     <w:p>
       <w:pPr>
@@ -16733,40 +16251,18 @@
           <w:rFonts w:cs="Times New Roman"/>
         </w:rPr>
       </w:pPr>
-      <w:proofErr w:type="spellStart"/>
-      <w:r>
-        <w:rPr>
-          <w:rFonts w:cs="Times New Roman"/>
-        </w:rPr>
-        <w:t>Backlog</w:t>
-      </w:r>
-      <w:proofErr w:type="spellEnd"/>
-      <w:r>
-        <w:rPr>
-          <w:rFonts w:cs="Times New Roman"/>
-        </w:rPr>
-        <w:t xml:space="preserve"> de produit complet</w:t>
+      <w:r>
+        <w:rPr>
+          <w:rFonts w:cs="Times New Roman"/>
+        </w:rPr>
+        <w:t>Backlog de produit complet</w:t>
       </w:r>
       <w:r>
         <w:rPr>
           <w:rFonts w:cs="Times New Roman"/>
         </w:rPr>
         <w:tab/>
-        <w:t xml:space="preserve">Stories - </w:t>
-      </w:r>
-      <w:proofErr w:type="spellStart"/>
-      <w:r>
-        <w:rPr>
-          <w:rFonts w:cs="Times New Roman"/>
-        </w:rPr>
-        <w:t>NukeMapGEN</w:t>
-      </w:r>
-      <w:proofErr w:type="spellEnd"/>
-      <w:r>
-        <w:rPr>
-          <w:rFonts w:cs="Times New Roman"/>
-        </w:rPr>
-        <w:t xml:space="preserve"> - All.xls</w:t>
+        <w:t>Stories - NukeMapGEN - All.xls</w:t>
       </w:r>
     </w:p>
     <w:p>
@@ -16898,14 +16394,12 @@
               <w:i/>
             </w:rPr>
           </w:pPr>
-          <w:proofErr w:type="spellStart"/>
           <w:r>
             <w:rPr>
               <w:i/>
             </w:rPr>
             <w:t>Nukemap</w:t>
           </w:r>
-          <w:proofErr w:type="spellEnd"/>
         </w:p>
       </w:tc>
     </w:tr>
@@ -17489,7 +16983,7 @@
               <w:noProof/>
               <w:lang w:val="fr-FR"/>
             </w:rPr>
-            <w:t>33</w:t>
+            <w:t>31</w:t>
           </w:r>
           <w:r>
             <w:rPr>
@@ -19023,6 +18517,95 @@
     </w:lvl>
   </w:abstractNum>
   <w:abstractNum w:abstractNumId="8" w15:restartNumberingAfterBreak="0">
+    <w:nsid w:val="37642A64"/>
+    <w:multiLevelType w:val="hybridMultilevel"/>
+    <w:tmpl w:val="922A0182"/>
+    <w:lvl w:ilvl="0" w:tplc="100C0011">
+      <w:start w:val="1"/>
+      <w:numFmt w:val="decimal"/>
+      <w:lvlText w:val="%1)"/>
+      <w:lvlJc w:val="left"/>
+      <w:pPr>
+        <w:ind w:left="720" w:hanging="360"/>
+      </w:pPr>
+      <w:rPr>
+        <w:rFonts w:hint="default"/>
+      </w:rPr>
+    </w:lvl>
+    <w:lvl w:ilvl="1" w:tplc="100C0019" w:tentative="1">
+      <w:start w:val="1"/>
+      <w:numFmt w:val="lowerLetter"/>
+      <w:lvlText w:val="%2."/>
+      <w:lvlJc w:val="left"/>
+      <w:pPr>
+        <w:ind w:left="1440" w:hanging="360"/>
+      </w:pPr>
+    </w:lvl>
+    <w:lvl w:ilvl="2" w:tplc="100C001B" w:tentative="1">
+      <w:start w:val="1"/>
+      <w:numFmt w:val="lowerRoman"/>
+      <w:lvlText w:val="%3."/>
+      <w:lvlJc w:val="right"/>
+      <w:pPr>
+        <w:ind w:left="2160" w:hanging="180"/>
+      </w:pPr>
+    </w:lvl>
+    <w:lvl w:ilvl="3" w:tplc="100C000F" w:tentative="1">
+      <w:start w:val="1"/>
+      <w:numFmt w:val="decimal"/>
+      <w:lvlText w:val="%4."/>
+      <w:lvlJc w:val="left"/>
+      <w:pPr>
+        <w:ind w:left="2880" w:hanging="360"/>
+      </w:pPr>
+    </w:lvl>
+    <w:lvl w:ilvl="4" w:tplc="100C0019" w:tentative="1">
+      <w:start w:val="1"/>
+      <w:numFmt w:val="lowerLetter"/>
+      <w:lvlText w:val="%5."/>
+      <w:lvlJc w:val="left"/>
+      <w:pPr>
+        <w:ind w:left="3600" w:hanging="360"/>
+      </w:pPr>
+    </w:lvl>
+    <w:lvl w:ilvl="5" w:tplc="100C001B" w:tentative="1">
+      <w:start w:val="1"/>
+      <w:numFmt w:val="lowerRoman"/>
+      <w:lvlText w:val="%6."/>
+      <w:lvlJc w:val="right"/>
+      <w:pPr>
+        <w:ind w:left="4320" w:hanging="180"/>
+      </w:pPr>
+    </w:lvl>
+    <w:lvl w:ilvl="6" w:tplc="100C000F" w:tentative="1">
+      <w:start w:val="1"/>
+      <w:numFmt w:val="decimal"/>
+      <w:lvlText w:val="%7."/>
+      <w:lvlJc w:val="left"/>
+      <w:pPr>
+        <w:ind w:left="5040" w:hanging="360"/>
+      </w:pPr>
+    </w:lvl>
+    <w:lvl w:ilvl="7" w:tplc="100C0019" w:tentative="1">
+      <w:start w:val="1"/>
+      <w:numFmt w:val="lowerLetter"/>
+      <w:lvlText w:val="%8."/>
+      <w:lvlJc w:val="left"/>
+      <w:pPr>
+        <w:ind w:left="5760" w:hanging="360"/>
+      </w:pPr>
+    </w:lvl>
+    <w:lvl w:ilvl="8" w:tplc="100C001B" w:tentative="1">
+      <w:start w:val="1"/>
+      <w:numFmt w:val="lowerRoman"/>
+      <w:lvlText w:val="%9."/>
+      <w:lvlJc w:val="right"/>
+      <w:pPr>
+        <w:ind w:left="6480" w:hanging="180"/>
+      </w:pPr>
+    </w:lvl>
+  </w:abstractNum>
+  <w:abstractNum w:abstractNumId="9" w15:restartNumberingAfterBreak="0">
     <w:nsid w:val="3D872607"/>
     <w:multiLevelType w:val="hybridMultilevel"/>
     <w:tmpl w:val="F4E484BC"/>
@@ -19133,7 +18716,7 @@
       </w:rPr>
     </w:lvl>
   </w:abstractNum>
-  <w:abstractNum w:abstractNumId="9" w15:restartNumberingAfterBreak="0">
+  <w:abstractNum w:abstractNumId="10" w15:restartNumberingAfterBreak="0">
     <w:nsid w:val="40717E07"/>
     <w:multiLevelType w:val="hybridMultilevel"/>
     <w:tmpl w:val="AD540D0A"/>
@@ -19244,7 +18827,7 @@
       </w:rPr>
     </w:lvl>
   </w:abstractNum>
-  <w:abstractNum w:abstractNumId="10" w15:restartNumberingAfterBreak="0">
+  <w:abstractNum w:abstractNumId="11" w15:restartNumberingAfterBreak="0">
     <w:nsid w:val="47943405"/>
     <w:multiLevelType w:val="hybridMultilevel"/>
     <w:tmpl w:val="AA225DD4"/>
@@ -19357,7 +18940,7 @@
       </w:rPr>
     </w:lvl>
   </w:abstractNum>
-  <w:abstractNum w:abstractNumId="11" w15:restartNumberingAfterBreak="0">
+  <w:abstractNum w:abstractNumId="12" w15:restartNumberingAfterBreak="0">
     <w:nsid w:val="4EF00077"/>
     <w:multiLevelType w:val="hybridMultilevel"/>
     <w:tmpl w:val="285CB772"/>
@@ -19470,7 +19053,7 @@
       </w:rPr>
     </w:lvl>
   </w:abstractNum>
-  <w:abstractNum w:abstractNumId="12" w15:restartNumberingAfterBreak="0">
+  <w:abstractNum w:abstractNumId="13" w15:restartNumberingAfterBreak="0">
     <w:nsid w:val="56390B2C"/>
     <w:multiLevelType w:val="hybridMultilevel"/>
     <w:tmpl w:val="933A9202"/>
@@ -19583,7 +19166,7 @@
       </w:rPr>
     </w:lvl>
   </w:abstractNum>
-  <w:abstractNum w:abstractNumId="13" w15:restartNumberingAfterBreak="0">
+  <w:abstractNum w:abstractNumId="14" w15:restartNumberingAfterBreak="0">
     <w:nsid w:val="56431A1F"/>
     <w:multiLevelType w:val="hybridMultilevel"/>
     <w:tmpl w:val="7C789FF8"/>
@@ -19695,7 +19278,7 @@
       </w:rPr>
     </w:lvl>
   </w:abstractNum>
-  <w:abstractNum w:abstractNumId="14" w15:restartNumberingAfterBreak="0">
+  <w:abstractNum w:abstractNumId="15" w15:restartNumberingAfterBreak="0">
     <w:nsid w:val="6AB01D71"/>
     <w:multiLevelType w:val="hybridMultilevel"/>
     <w:tmpl w:val="817CE0F0"/>
@@ -19807,7 +19390,7 @@
       </w:rPr>
     </w:lvl>
   </w:abstractNum>
-  <w:abstractNum w:abstractNumId="15" w15:restartNumberingAfterBreak="0">
+  <w:abstractNum w:abstractNumId="16" w15:restartNumberingAfterBreak="0">
     <w:nsid w:val="6AFE5296"/>
     <w:multiLevelType w:val="hybridMultilevel"/>
     <w:tmpl w:val="2CB2F228"/>
@@ -19920,7 +19503,7 @@
       </w:rPr>
     </w:lvl>
   </w:abstractNum>
-  <w:abstractNum w:abstractNumId="16" w15:restartNumberingAfterBreak="0">
+  <w:abstractNum w:abstractNumId="17" w15:restartNumberingAfterBreak="0">
     <w:nsid w:val="6E602219"/>
     <w:multiLevelType w:val="hybridMultilevel"/>
     <w:tmpl w:val="BE1A67F0"/>
@@ -20033,7 +19616,7 @@
       </w:rPr>
     </w:lvl>
   </w:abstractNum>
-  <w:abstractNum w:abstractNumId="17" w15:restartNumberingAfterBreak="0">
+  <w:abstractNum w:abstractNumId="18" w15:restartNumberingAfterBreak="0">
     <w:nsid w:val="73A37766"/>
     <w:multiLevelType w:val="hybridMultilevel"/>
     <w:tmpl w:val="B366DA9E"/>
@@ -20146,7 +19729,7 @@
       </w:rPr>
     </w:lvl>
   </w:abstractNum>
-  <w:abstractNum w:abstractNumId="18" w15:restartNumberingAfterBreak="0">
+  <w:abstractNum w:abstractNumId="19" w15:restartNumberingAfterBreak="0">
     <w:nsid w:val="75D6536D"/>
     <w:multiLevelType w:val="hybridMultilevel"/>
     <w:tmpl w:val="68AACAFE"/>
@@ -20259,7 +19842,7 @@
       </w:rPr>
     </w:lvl>
   </w:abstractNum>
-  <w:abstractNum w:abstractNumId="19" w15:restartNumberingAfterBreak="0">
+  <w:abstractNum w:abstractNumId="20" w15:restartNumberingAfterBreak="0">
     <w:nsid w:val="7D0E5726"/>
     <w:multiLevelType w:val="hybridMultilevel"/>
     <w:tmpl w:val="2E467B22"/>
@@ -20372,16 +19955,16 @@
     </w:lvl>
   </w:abstractNum>
   <w:num w:numId="1">
-    <w:abstractNumId w:val="18"/>
+    <w:abstractNumId w:val="19"/>
   </w:num>
   <w:num w:numId="2">
     <w:abstractNumId w:val="4"/>
   </w:num>
   <w:num w:numId="3">
-    <w:abstractNumId w:val="8"/>
+    <w:abstractNumId w:val="9"/>
   </w:num>
   <w:num w:numId="4">
-    <w:abstractNumId w:val="16"/>
+    <w:abstractNumId w:val="17"/>
   </w:num>
   <w:num w:numId="5">
     <w:abstractNumId w:val="3"/>
@@ -20393,43 +19976,46 @@
     <w:abstractNumId w:val="7"/>
   </w:num>
   <w:num w:numId="8">
-    <w:abstractNumId w:val="11"/>
+    <w:abstractNumId w:val="12"/>
   </w:num>
   <w:num w:numId="9">
-    <w:abstractNumId w:val="12"/>
+    <w:abstractNumId w:val="13"/>
   </w:num>
   <w:num w:numId="10">
     <w:abstractNumId w:val="5"/>
   </w:num>
   <w:num w:numId="11">
-    <w:abstractNumId w:val="9"/>
+    <w:abstractNumId w:val="10"/>
   </w:num>
   <w:num w:numId="12">
-    <w:abstractNumId w:val="13"/>
+    <w:abstractNumId w:val="14"/>
   </w:num>
   <w:num w:numId="13">
-    <w:abstractNumId w:val="19"/>
+    <w:abstractNumId w:val="20"/>
   </w:num>
   <w:num w:numId="14">
     <w:abstractNumId w:val="0"/>
   </w:num>
   <w:num w:numId="15">
-    <w:abstractNumId w:val="14"/>
+    <w:abstractNumId w:val="15"/>
   </w:num>
   <w:num w:numId="16">
     <w:abstractNumId w:val="6"/>
   </w:num>
   <w:num w:numId="17">
-    <w:abstractNumId w:val="15"/>
+    <w:abstractNumId w:val="16"/>
   </w:num>
   <w:num w:numId="18">
     <w:abstractNumId w:val="1"/>
   </w:num>
   <w:num w:numId="19">
-    <w:abstractNumId w:val="10"/>
+    <w:abstractNumId w:val="11"/>
   </w:num>
   <w:num w:numId="20">
-    <w:abstractNumId w:val="17"/>
+    <w:abstractNumId w:val="18"/>
+  </w:num>
+  <w:num w:numId="21">
+    <w:abstractNumId w:val="8"/>
   </w:num>
 </w:numbering>
 </file>
@@ -22280,7 +21866,7 @@
 </file>
 
 <file path=customXml/itemProps1.xml><?xml version="1.0" encoding="utf-8"?>
-<ds:datastoreItem xmlns:ds="http://schemas.openxmlformats.org/officeDocument/2006/customXml" ds:itemID="{AE341F90-1B3C-41D6-917D-FF2116996493}">
+<ds:datastoreItem xmlns:ds="http://schemas.openxmlformats.org/officeDocument/2006/customXml" ds:itemID="{FB5AA62D-F28A-4871-9004-78EA1ECB3AF7}">
   <ds:schemaRefs>
     <ds:schemaRef ds:uri="http://schemas.openxmlformats.org/officeDocument/2006/bibliography"/>
   </ds:schemaRefs>

</xml_diff>